<commit_message>
fine inserimento sq diagram
</commit_message>
<xml_diff>
--- a/RAD.docx
+++ b/RAD.docx
@@ -1,6 +1,6 @@
 
 <file path=word/document.xml><?xml version="1.0" encoding="utf-8"?>
-<w:document xmlns:wpc="http://schemas.microsoft.com/office/word/2010/wordprocessingCanvas" xmlns:mc="http://schemas.openxmlformats.org/markup-compatibility/2006" xmlns:o="urn:schemas-microsoft-com:office:office" xmlns:r="http://schemas.openxmlformats.org/officeDocument/2006/relationships" xmlns:m="http://schemas.openxmlformats.org/officeDocument/2006/math" xmlns:v="urn:schemas-microsoft-com:vml" xmlns:wp14="http://schemas.microsoft.com/office/word/2010/wordprocessingDrawing" xmlns:wp="http://schemas.openxmlformats.org/drawingml/2006/wordprocessingDrawing" xmlns:w10="urn:schemas-microsoft-com:office:word" xmlns:w="http://schemas.openxmlformats.org/wordprocessingml/2006/main" xmlns:w14="http://schemas.microsoft.com/office/word/2010/wordml" xmlns:w15="http://schemas.microsoft.com/office/word/2012/wordml" xmlns:wpg="http://schemas.microsoft.com/office/word/2010/wordprocessingGroup" xmlns:wpi="http://schemas.microsoft.com/office/word/2010/wordprocessingInk" xmlns:wne="http://schemas.microsoft.com/office/word/2006/wordml" xmlns:wps="http://schemas.microsoft.com/office/word/2010/wordprocessingShape" mc:Ignorable="w14 w15 wp14">
+<w:document xmlns:wpc="http://schemas.microsoft.com/office/word/2010/wordprocessingCanvas" xmlns:cx="http://schemas.microsoft.com/office/drawing/2014/chartex" xmlns:cx1="http://schemas.microsoft.com/office/drawing/2015/9/8/chartex" xmlns:cx2="http://schemas.microsoft.com/office/drawing/2015/10/21/chartex" xmlns:cx3="http://schemas.microsoft.com/office/drawing/2016/5/9/chartex" xmlns:cx4="http://schemas.microsoft.com/office/drawing/2016/5/10/chartex" xmlns:cx5="http://schemas.microsoft.com/office/drawing/2016/5/11/chartex" xmlns:cx6="http://schemas.microsoft.com/office/drawing/2016/5/12/chartex" xmlns:cx7="http://schemas.microsoft.com/office/drawing/2016/5/13/chartex" xmlns:cx8="http://schemas.microsoft.com/office/drawing/2016/5/14/chartex" xmlns:mc="http://schemas.openxmlformats.org/markup-compatibility/2006" xmlns:aink="http://schemas.microsoft.com/office/drawing/2016/ink" xmlns:am3d="http://schemas.microsoft.com/office/drawing/2017/model3d" xmlns:o="urn:schemas-microsoft-com:office:office" xmlns:r="http://schemas.openxmlformats.org/officeDocument/2006/relationships" xmlns:m="http://schemas.openxmlformats.org/officeDocument/2006/math" xmlns:v="urn:schemas-microsoft-com:vml" xmlns:wp14="http://schemas.microsoft.com/office/word/2010/wordprocessingDrawing" xmlns:wp="http://schemas.openxmlformats.org/drawingml/2006/wordprocessingDrawing" xmlns:w10="urn:schemas-microsoft-com:office:word" xmlns:w="http://schemas.openxmlformats.org/wordprocessingml/2006/main" xmlns:w14="http://schemas.microsoft.com/office/word/2010/wordml" xmlns:w15="http://schemas.microsoft.com/office/word/2012/wordml" xmlns:w16cex="http://schemas.microsoft.com/office/word/2018/wordml/cex" xmlns:w16cid="http://schemas.microsoft.com/office/word/2016/wordml/cid" xmlns:w16="http://schemas.microsoft.com/office/word/2018/wordml" xmlns:w16se="http://schemas.microsoft.com/office/word/2015/wordml/symex" xmlns:wpg="http://schemas.microsoft.com/office/word/2010/wordprocessingGroup" xmlns:wpi="http://schemas.microsoft.com/office/word/2010/wordprocessingInk" xmlns:wne="http://schemas.microsoft.com/office/word/2006/wordml" xmlns:wps="http://schemas.microsoft.com/office/word/2010/wordprocessingShape" mc:Ignorable="w14 w15 w16se w16cid w16 w16cex wp14">
   <w:body>
     <w:p>
       <w:r>
@@ -1414,8 +1414,17 @@
                 <w:sz w:val="24"/>
                 <w:szCs w:val="24"/>
               </w:rPr>
-              <w:t xml:space="preserve"> Diagrams</w:t>
-            </w:r>
+              <w:t xml:space="preserve"> </w:t>
+            </w:r>
+            <w:proofErr w:type="spellStart"/>
+            <w:r>
+              <w:rPr>
+                <w:sz w:val="24"/>
+                <w:szCs w:val="24"/>
+              </w:rPr>
+              <w:t>Diagrams</w:t>
+            </w:r>
+            <w:proofErr w:type="spellEnd"/>
           </w:p>
         </w:tc>
         <w:tc>
@@ -2357,16 +2366,11 @@
         <w:spacing w:after="0"/>
       </w:pPr>
       <w:r>
-        <w:t>7.0 Sequence Diagram ………………………………………………………………………………………………………………………………</w:t>
-      </w:r>
-      <w:proofErr w:type="gramStart"/>
-      <w:r>
-        <w:t>……</w:t>
+        <w:t>7.0 Sequence Diagram ……………………………………………………………………………………………………………………………………</w:t>
       </w:r>
       <w:r>
         <w:t>.</w:t>
       </w:r>
-      <w:proofErr w:type="gramEnd"/>
       <w:r>
         <w:t>…31</w:t>
       </w:r>
@@ -22928,13 +22932,12 @@
           <w:i/>
           <w:iCs/>
           <w:noProof/>
-          <w:lang w:eastAsia="it-IT"/>
         </w:rPr>
         <w:drawing>
-          <wp:inline distT="0" distB="0" distL="0" distR="0" wp14:anchorId="019DBEAE" wp14:editId="1E6973FA">
-            <wp:extent cx="5603484" cy="2162121"/>
+          <wp:inline distT="0" distB="0" distL="0" distR="0" wp14:anchorId="4433F179" wp14:editId="20048FEE">
+            <wp:extent cx="6120130" cy="3242945"/>
             <wp:effectExtent l="0" t="0" r="0" b="0"/>
-            <wp:docPr id="23" name="Immagine 23" descr="Immagine che contiene orologio, monitor, scuro, schermo&#10;&#10;Descrizione generata automaticamente"/>
+            <wp:docPr id="31" name="Immagine 31"/>
             <wp:cNvGraphicFramePr>
               <a:graphicFrameLocks xmlns:a="http://schemas.openxmlformats.org/drawingml/2006/main" noChangeAspect="1"/>
             </wp:cNvGraphicFramePr>
@@ -22942,7 +22945,7 @@
               <a:graphicData uri="http://schemas.openxmlformats.org/drawingml/2006/picture">
                 <pic:pic xmlns:pic="http://schemas.openxmlformats.org/drawingml/2006/picture">
                   <pic:nvPicPr>
-                    <pic:cNvPr id="23" name="Immagine 23" descr="Immagine che contiene orologio, monitor, scuro, schermo&#10;&#10;Descrizione generata automaticamente"/>
+                    <pic:cNvPr id="31" name="Immagine 31"/>
                     <pic:cNvPicPr/>
                   </pic:nvPicPr>
                   <pic:blipFill>
@@ -22960,7 +22963,7 @@
                   <pic:spPr>
                     <a:xfrm>
                       <a:off x="0" y="0"/>
-                      <a:ext cx="5640767" cy="2176507"/>
+                      <a:ext cx="6120130" cy="3242945"/>
                     </a:xfrm>
                     <a:prstGeom prst="rect">
                       <a:avLst/>
@@ -23018,13 +23021,12 @@
           <w:i/>
           <w:iCs/>
           <w:noProof/>
-          <w:lang w:eastAsia="it-IT"/>
         </w:rPr>
         <w:drawing>
-          <wp:inline distT="0" distB="0" distL="0" distR="0" wp14:anchorId="47033C85" wp14:editId="2EC0AD9B">
-            <wp:extent cx="5000625" cy="2162175"/>
-            <wp:effectExtent l="0" t="0" r="9525" b="9525"/>
-            <wp:docPr id="25" name="Immagine 25" descr="Immagine che contiene orologio, monitor, scuro, schermo&#10;&#10;Descrizione generata automaticamente"/>
+          <wp:inline distT="0" distB="0" distL="0" distR="0" wp14:anchorId="1E38BA18" wp14:editId="0E2905A4">
+            <wp:extent cx="6120130" cy="2411095"/>
+            <wp:effectExtent l="0" t="0" r="0" b="8255"/>
+            <wp:docPr id="36" name="Immagine 36"/>
             <wp:cNvGraphicFramePr>
               <a:graphicFrameLocks xmlns:a="http://schemas.openxmlformats.org/drawingml/2006/main" noChangeAspect="1"/>
             </wp:cNvGraphicFramePr>
@@ -23032,7 +23034,7 @@
               <a:graphicData uri="http://schemas.openxmlformats.org/drawingml/2006/picture">
                 <pic:pic xmlns:pic="http://schemas.openxmlformats.org/drawingml/2006/picture">
                   <pic:nvPicPr>
-                    <pic:cNvPr id="25" name="Immagine 25" descr="Immagine che contiene orologio, monitor, scuro, schermo&#10;&#10;Descrizione generata automaticamente"/>
+                    <pic:cNvPr id="36" name="Immagine 36"/>
                     <pic:cNvPicPr/>
                   </pic:nvPicPr>
                   <pic:blipFill>
@@ -23050,7 +23052,7 @@
                   <pic:spPr>
                     <a:xfrm>
                       <a:off x="0" y="0"/>
-                      <a:ext cx="5000625" cy="2162175"/>
+                      <a:ext cx="6120130" cy="2411095"/>
                     </a:xfrm>
                     <a:prstGeom prst="rect">
                       <a:avLst/>
@@ -23076,6 +23078,56 @@
     </w:p>
     <w:p>
       <w:pPr>
+        <w:rPr>
+          <w:b/>
+          <w:bCs/>
+          <w:i/>
+          <w:iCs/>
+        </w:rPr>
+      </w:pPr>
+    </w:p>
+    <w:p>
+      <w:pPr>
+        <w:rPr>
+          <w:b/>
+          <w:bCs/>
+          <w:i/>
+          <w:iCs/>
+        </w:rPr>
+      </w:pPr>
+    </w:p>
+    <w:p>
+      <w:pPr>
+        <w:rPr>
+          <w:b/>
+          <w:bCs/>
+          <w:i/>
+          <w:iCs/>
+        </w:rPr>
+      </w:pPr>
+    </w:p>
+    <w:p>
+      <w:pPr>
+        <w:rPr>
+          <w:b/>
+          <w:bCs/>
+          <w:i/>
+          <w:iCs/>
+        </w:rPr>
+      </w:pPr>
+    </w:p>
+    <w:p>
+      <w:pPr>
+        <w:rPr>
+          <w:b/>
+          <w:bCs/>
+          <w:i/>
+          <w:iCs/>
+        </w:rPr>
+      </w:pPr>
+    </w:p>
+    <w:p>
+      <w:pPr>
         <w:pStyle w:val="Paragrafoelenco"/>
         <w:numPr>
           <w:ilvl w:val="0"/>
@@ -23095,6 +23147,7 @@
           <w:i/>
           <w:iCs/>
         </w:rPr>
+        <w:lastRenderedPageBreak/>
         <w:t>Elimina utente</w:t>
       </w:r>
     </w:p>
@@ -23115,13 +23168,12 @@
           <w:i/>
           <w:iCs/>
           <w:noProof/>
-          <w:lang w:eastAsia="it-IT"/>
         </w:rPr>
         <w:drawing>
-          <wp:inline distT="0" distB="0" distL="0" distR="0" wp14:anchorId="2A12DD25" wp14:editId="489DB5D5">
-            <wp:extent cx="5000625" cy="2162175"/>
-            <wp:effectExtent l="0" t="0" r="9525" b="9525"/>
-            <wp:docPr id="26" name="Immagine 26" descr="Immagine che contiene orologio, monitor, scuro, schermo&#10;&#10;Descrizione generata automaticamente"/>
+          <wp:inline distT="0" distB="0" distL="0" distR="0" wp14:anchorId="5DFB5BBE" wp14:editId="49BB6F3B">
+            <wp:extent cx="6120130" cy="2428240"/>
+            <wp:effectExtent l="0" t="0" r="0" b="0"/>
+            <wp:docPr id="41" name="Immagine 41"/>
             <wp:cNvGraphicFramePr>
               <a:graphicFrameLocks xmlns:a="http://schemas.openxmlformats.org/drawingml/2006/main" noChangeAspect="1"/>
             </wp:cNvGraphicFramePr>
@@ -23129,7 +23181,7 @@
               <a:graphicData uri="http://schemas.openxmlformats.org/drawingml/2006/picture">
                 <pic:pic xmlns:pic="http://schemas.openxmlformats.org/drawingml/2006/picture">
                   <pic:nvPicPr>
-                    <pic:cNvPr id="26" name="Immagine 26" descr="Immagine che contiene orologio, monitor, scuro, schermo&#10;&#10;Descrizione generata automaticamente"/>
+                    <pic:cNvPr id="41" name="Immagine 41"/>
                     <pic:cNvPicPr/>
                   </pic:nvPicPr>
                   <pic:blipFill>
@@ -23147,7 +23199,7 @@
                   <pic:spPr>
                     <a:xfrm>
                       <a:off x="0" y="0"/>
-                      <a:ext cx="5000625" cy="2162175"/>
+                      <a:ext cx="6120130" cy="2428240"/>
                     </a:xfrm>
                     <a:prstGeom prst="rect">
                       <a:avLst/>
@@ -23162,6 +23214,279 @@
     </w:p>
     <w:p>
       <w:pPr>
+        <w:pStyle w:val="Paragrafoelenco"/>
+        <w:rPr>
+          <w:b/>
+          <w:bCs/>
+          <w:i/>
+          <w:iCs/>
+        </w:rPr>
+      </w:pPr>
+    </w:p>
+    <w:p>
+      <w:pPr>
+        <w:pStyle w:val="Paragrafoelenco"/>
+        <w:rPr>
+          <w:b/>
+          <w:bCs/>
+          <w:i/>
+          <w:iCs/>
+        </w:rPr>
+      </w:pPr>
+    </w:p>
+    <w:p>
+      <w:pPr>
+        <w:pStyle w:val="Paragrafoelenco"/>
+        <w:rPr>
+          <w:b/>
+          <w:bCs/>
+          <w:i/>
+          <w:iCs/>
+        </w:rPr>
+      </w:pPr>
+    </w:p>
+    <w:p>
+      <w:pPr>
+        <w:pStyle w:val="Paragrafoelenco"/>
+        <w:numPr>
+          <w:ilvl w:val="0"/>
+          <w:numId w:val="44"/>
+        </w:numPr>
+        <w:rPr>
+          <w:b/>
+          <w:bCs/>
+          <w:i/>
+          <w:iCs/>
+        </w:rPr>
+      </w:pPr>
+      <w:r>
+        <w:rPr>
+          <w:b/>
+          <w:bCs/>
+          <w:i/>
+          <w:iCs/>
+        </w:rPr>
+        <w:t>Visualizza prodotto</w:t>
+      </w:r>
+    </w:p>
+    <w:p>
+      <w:pPr>
+        <w:pStyle w:val="Paragrafoelenco"/>
+        <w:rPr>
+          <w:b/>
+          <w:bCs/>
+          <w:i/>
+          <w:iCs/>
+        </w:rPr>
+      </w:pPr>
+      <w:r>
+        <w:rPr>
+          <w:b/>
+          <w:bCs/>
+          <w:i/>
+          <w:iCs/>
+          <w:noProof/>
+        </w:rPr>
+        <w:drawing>
+          <wp:inline distT="0" distB="0" distL="0" distR="0" wp14:anchorId="077C5D19" wp14:editId="2E57A8FE">
+            <wp:extent cx="6120130" cy="2388870"/>
+            <wp:effectExtent l="0" t="0" r="0" b="0"/>
+            <wp:docPr id="47" name="Immagine 47"/>
+            <wp:cNvGraphicFramePr>
+              <a:graphicFrameLocks xmlns:a="http://schemas.openxmlformats.org/drawingml/2006/main" noChangeAspect="1"/>
+            </wp:cNvGraphicFramePr>
+            <a:graphic xmlns:a="http://schemas.openxmlformats.org/drawingml/2006/main">
+              <a:graphicData uri="http://schemas.openxmlformats.org/drawingml/2006/picture">
+                <pic:pic xmlns:pic="http://schemas.openxmlformats.org/drawingml/2006/picture">
+                  <pic:nvPicPr>
+                    <pic:cNvPr id="47" name="Immagine 47"/>
+                    <pic:cNvPicPr/>
+                  </pic:nvPicPr>
+                  <pic:blipFill>
+                    <a:blip r:embed="rId31">
+                      <a:extLst>
+                        <a:ext uri="{28A0092B-C50C-407E-A947-70E740481C1C}">
+                          <a14:useLocalDpi xmlns:a14="http://schemas.microsoft.com/office/drawing/2010/main" val="0"/>
+                        </a:ext>
+                      </a:extLst>
+                    </a:blip>
+                    <a:stretch>
+                      <a:fillRect/>
+                    </a:stretch>
+                  </pic:blipFill>
+                  <pic:spPr>
+                    <a:xfrm>
+                      <a:off x="0" y="0"/>
+                      <a:ext cx="6120130" cy="2388870"/>
+                    </a:xfrm>
+                    <a:prstGeom prst="rect">
+                      <a:avLst/>
+                    </a:prstGeom>
+                  </pic:spPr>
+                </pic:pic>
+              </a:graphicData>
+            </a:graphic>
+          </wp:inline>
+        </w:drawing>
+      </w:r>
+    </w:p>
+    <w:p>
+      <w:pPr>
+        <w:pStyle w:val="Paragrafoelenco"/>
+        <w:rPr>
+          <w:b/>
+          <w:bCs/>
+          <w:i/>
+          <w:iCs/>
+        </w:rPr>
+      </w:pPr>
+    </w:p>
+    <w:p>
+      <w:pPr>
+        <w:pStyle w:val="Paragrafoelenco"/>
+        <w:rPr>
+          <w:b/>
+          <w:bCs/>
+          <w:i/>
+          <w:iCs/>
+        </w:rPr>
+      </w:pPr>
+    </w:p>
+    <w:p>
+      <w:pPr>
+        <w:pStyle w:val="Paragrafoelenco"/>
+        <w:rPr>
+          <w:b/>
+          <w:bCs/>
+          <w:i/>
+          <w:iCs/>
+        </w:rPr>
+      </w:pPr>
+    </w:p>
+    <w:p>
+      <w:pPr>
+        <w:pStyle w:val="Paragrafoelenco"/>
+        <w:rPr>
+          <w:b/>
+          <w:bCs/>
+          <w:i/>
+          <w:iCs/>
+        </w:rPr>
+      </w:pPr>
+    </w:p>
+    <w:p>
+      <w:pPr>
+        <w:pStyle w:val="Paragrafoelenco"/>
+        <w:rPr>
+          <w:b/>
+          <w:bCs/>
+          <w:i/>
+          <w:iCs/>
+        </w:rPr>
+      </w:pPr>
+    </w:p>
+    <w:p>
+      <w:pPr>
+        <w:pStyle w:val="Paragrafoelenco"/>
+        <w:rPr>
+          <w:b/>
+          <w:bCs/>
+          <w:i/>
+          <w:iCs/>
+        </w:rPr>
+      </w:pPr>
+    </w:p>
+    <w:p>
+      <w:pPr>
+        <w:pStyle w:val="Paragrafoelenco"/>
+        <w:rPr>
+          <w:b/>
+          <w:bCs/>
+          <w:i/>
+          <w:iCs/>
+        </w:rPr>
+      </w:pPr>
+    </w:p>
+    <w:p>
+      <w:pPr>
+        <w:pStyle w:val="Paragrafoelenco"/>
+        <w:rPr>
+          <w:b/>
+          <w:bCs/>
+          <w:i/>
+          <w:iCs/>
+        </w:rPr>
+      </w:pPr>
+    </w:p>
+    <w:p>
+      <w:pPr>
+        <w:pStyle w:val="Paragrafoelenco"/>
+        <w:rPr>
+          <w:b/>
+          <w:bCs/>
+          <w:i/>
+          <w:iCs/>
+        </w:rPr>
+      </w:pPr>
+    </w:p>
+    <w:p>
+      <w:pPr>
+        <w:pStyle w:val="Paragrafoelenco"/>
+        <w:rPr>
+          <w:b/>
+          <w:bCs/>
+          <w:i/>
+          <w:iCs/>
+        </w:rPr>
+      </w:pPr>
+    </w:p>
+    <w:p>
+      <w:pPr>
+        <w:pStyle w:val="Paragrafoelenco"/>
+        <w:rPr>
+          <w:b/>
+          <w:bCs/>
+          <w:i/>
+          <w:iCs/>
+        </w:rPr>
+      </w:pPr>
+    </w:p>
+    <w:p>
+      <w:pPr>
+        <w:pStyle w:val="Paragrafoelenco"/>
+        <w:rPr>
+          <w:b/>
+          <w:bCs/>
+          <w:i/>
+          <w:iCs/>
+        </w:rPr>
+      </w:pPr>
+    </w:p>
+    <w:p>
+      <w:pPr>
+        <w:pStyle w:val="Paragrafoelenco"/>
+        <w:rPr>
+          <w:b/>
+          <w:bCs/>
+          <w:i/>
+          <w:iCs/>
+        </w:rPr>
+      </w:pPr>
+    </w:p>
+    <w:p>
+      <w:pPr>
+        <w:pStyle w:val="Paragrafoelenco"/>
+        <w:rPr>
+          <w:b/>
+          <w:bCs/>
+          <w:i/>
+          <w:iCs/>
+        </w:rPr>
+      </w:pPr>
+    </w:p>
+    <w:p>
+      <w:pPr>
+        <w:pStyle w:val="Paragrafoelenco"/>
         <w:rPr>
           <w:b/>
           <w:bCs/>
@@ -23238,7 +23563,7 @@
                     </pic:cNvPicPr>
                   </pic:nvPicPr>
                   <pic:blipFill>
-                    <a:blip r:embed="rId31">
+                    <a:blip r:embed="rId32">
                       <a:extLst>
                         <a:ext uri="{28A0092B-C50C-407E-A947-70E740481C1C}">
                           <a14:useLocalDpi xmlns:a14="http://schemas.microsoft.com/office/drawing/2010/main" val="0"/>
@@ -23272,6 +23597,255 @@
     </w:p>
     <w:p>
       <w:pPr>
+        <w:rPr>
+          <w:b/>
+          <w:bCs/>
+          <w:i/>
+          <w:iCs/>
+        </w:rPr>
+      </w:pPr>
+    </w:p>
+    <w:p>
+      <w:pPr>
+        <w:pStyle w:val="Paragrafoelenco"/>
+        <w:numPr>
+          <w:ilvl w:val="0"/>
+          <w:numId w:val="44"/>
+        </w:numPr>
+        <w:rPr>
+          <w:b/>
+          <w:bCs/>
+          <w:i/>
+          <w:iCs/>
+        </w:rPr>
+      </w:pPr>
+      <w:r>
+        <w:rPr>
+          <w:b/>
+          <w:bCs/>
+          <w:i/>
+          <w:iCs/>
+        </w:rPr>
+        <w:t>Modifica prodotto</w:t>
+      </w:r>
+      <w:r>
+        <w:rPr>
+          <w:b/>
+          <w:bCs/>
+          <w:i/>
+          <w:iCs/>
+          <w:noProof/>
+        </w:rPr>
+        <w:drawing>
+          <wp:inline distT="0" distB="0" distL="0" distR="0" wp14:anchorId="0DD97904" wp14:editId="45925386">
+            <wp:extent cx="6120130" cy="2388870"/>
+            <wp:effectExtent l="0" t="0" r="0" b="0"/>
+            <wp:docPr id="49" name="Immagine 49"/>
+            <wp:cNvGraphicFramePr>
+              <a:graphicFrameLocks xmlns:a="http://schemas.openxmlformats.org/drawingml/2006/main" noChangeAspect="1"/>
+            </wp:cNvGraphicFramePr>
+            <a:graphic xmlns:a="http://schemas.openxmlformats.org/drawingml/2006/main">
+              <a:graphicData uri="http://schemas.openxmlformats.org/drawingml/2006/picture">
+                <pic:pic xmlns:pic="http://schemas.openxmlformats.org/drawingml/2006/picture">
+                  <pic:nvPicPr>
+                    <pic:cNvPr id="49" name="Immagine 49"/>
+                    <pic:cNvPicPr/>
+                  </pic:nvPicPr>
+                  <pic:blipFill>
+                    <a:blip r:embed="rId33">
+                      <a:extLst>
+                        <a:ext uri="{28A0092B-C50C-407E-A947-70E740481C1C}">
+                          <a14:useLocalDpi xmlns:a14="http://schemas.microsoft.com/office/drawing/2010/main" val="0"/>
+                        </a:ext>
+                      </a:extLst>
+                    </a:blip>
+                    <a:stretch>
+                      <a:fillRect/>
+                    </a:stretch>
+                  </pic:blipFill>
+                  <pic:spPr>
+                    <a:xfrm>
+                      <a:off x="0" y="0"/>
+                      <a:ext cx="6120130" cy="2388870"/>
+                    </a:xfrm>
+                    <a:prstGeom prst="rect">
+                      <a:avLst/>
+                    </a:prstGeom>
+                  </pic:spPr>
+                </pic:pic>
+              </a:graphicData>
+            </a:graphic>
+          </wp:inline>
+        </w:drawing>
+      </w:r>
+    </w:p>
+    <w:p>
+      <w:pPr>
+        <w:pStyle w:val="Paragrafoelenco"/>
+        <w:rPr>
+          <w:b/>
+          <w:bCs/>
+          <w:i/>
+          <w:iCs/>
+        </w:rPr>
+      </w:pPr>
+    </w:p>
+    <w:p>
+      <w:pPr>
+        <w:pStyle w:val="Paragrafoelenco"/>
+        <w:rPr>
+          <w:b/>
+          <w:bCs/>
+          <w:i/>
+          <w:iCs/>
+        </w:rPr>
+      </w:pPr>
+    </w:p>
+    <w:p>
+      <w:pPr>
+        <w:pStyle w:val="Paragrafoelenco"/>
+        <w:rPr>
+          <w:b/>
+          <w:bCs/>
+          <w:i/>
+          <w:iCs/>
+        </w:rPr>
+      </w:pPr>
+    </w:p>
+    <w:p>
+      <w:pPr>
+        <w:pStyle w:val="Paragrafoelenco"/>
+        <w:rPr>
+          <w:b/>
+          <w:bCs/>
+          <w:i/>
+          <w:iCs/>
+        </w:rPr>
+      </w:pPr>
+    </w:p>
+    <w:p>
+      <w:pPr>
+        <w:pStyle w:val="Paragrafoelenco"/>
+        <w:rPr>
+          <w:b/>
+          <w:bCs/>
+          <w:i/>
+          <w:iCs/>
+        </w:rPr>
+      </w:pPr>
+    </w:p>
+    <w:p>
+      <w:pPr>
+        <w:pStyle w:val="Paragrafoelenco"/>
+        <w:rPr>
+          <w:b/>
+          <w:bCs/>
+          <w:i/>
+          <w:iCs/>
+        </w:rPr>
+      </w:pPr>
+    </w:p>
+    <w:p>
+      <w:pPr>
+        <w:pStyle w:val="Paragrafoelenco"/>
+        <w:rPr>
+          <w:b/>
+          <w:bCs/>
+          <w:i/>
+          <w:iCs/>
+        </w:rPr>
+      </w:pPr>
+    </w:p>
+    <w:p>
+      <w:pPr>
+        <w:pStyle w:val="Paragrafoelenco"/>
+        <w:rPr>
+          <w:b/>
+          <w:bCs/>
+          <w:i/>
+          <w:iCs/>
+        </w:rPr>
+      </w:pPr>
+    </w:p>
+    <w:p>
+      <w:pPr>
+        <w:pStyle w:val="Paragrafoelenco"/>
+        <w:rPr>
+          <w:b/>
+          <w:bCs/>
+          <w:i/>
+          <w:iCs/>
+        </w:rPr>
+      </w:pPr>
+    </w:p>
+    <w:p>
+      <w:pPr>
+        <w:pStyle w:val="Paragrafoelenco"/>
+        <w:rPr>
+          <w:b/>
+          <w:bCs/>
+          <w:i/>
+          <w:iCs/>
+        </w:rPr>
+      </w:pPr>
+    </w:p>
+    <w:p>
+      <w:pPr>
+        <w:pStyle w:val="Paragrafoelenco"/>
+        <w:rPr>
+          <w:b/>
+          <w:bCs/>
+          <w:i/>
+          <w:iCs/>
+        </w:rPr>
+      </w:pPr>
+    </w:p>
+    <w:p>
+      <w:pPr>
+        <w:pStyle w:val="Paragrafoelenco"/>
+        <w:rPr>
+          <w:b/>
+          <w:bCs/>
+          <w:i/>
+          <w:iCs/>
+        </w:rPr>
+      </w:pPr>
+    </w:p>
+    <w:p>
+      <w:pPr>
+        <w:pStyle w:val="Paragrafoelenco"/>
+        <w:rPr>
+          <w:b/>
+          <w:bCs/>
+          <w:i/>
+          <w:iCs/>
+        </w:rPr>
+      </w:pPr>
+    </w:p>
+    <w:p>
+      <w:pPr>
+        <w:pStyle w:val="Paragrafoelenco"/>
+        <w:rPr>
+          <w:b/>
+          <w:bCs/>
+          <w:i/>
+          <w:iCs/>
+        </w:rPr>
+      </w:pPr>
+    </w:p>
+    <w:p>
+      <w:pPr>
+        <w:pStyle w:val="Paragrafoelenco"/>
+        <w:rPr>
+          <w:b/>
+          <w:bCs/>
+          <w:i/>
+          <w:iCs/>
+        </w:rPr>
+      </w:pPr>
+    </w:p>
+    <w:p>
+      <w:pPr>
         <w:pStyle w:val="Paragrafoelenco"/>
         <w:numPr>
           <w:ilvl w:val="0"/>
@@ -23327,7 +23901,7 @@
                     </pic:cNvPicPr>
                   </pic:nvPicPr>
                   <pic:blipFill>
-                    <a:blip r:embed="rId32">
+                    <a:blip r:embed="rId34">
                       <a:extLst>
                         <a:ext uri="{28A0092B-C50C-407E-A947-70E740481C1C}">
                           <a14:useLocalDpi xmlns:a14="http://schemas.microsoft.com/office/drawing/2010/main" val="0"/>
@@ -23381,36 +23955,18 @@
     </w:p>
     <w:p>
       <w:pPr>
-        <w:rPr>
-          <w:b/>
-          <w:bCs/>
-          <w:i/>
-          <w:iCs/>
-        </w:rPr>
-      </w:pPr>
-    </w:p>
-    <w:p>
-      <w:pPr>
-        <w:rPr>
-          <w:b/>
-          <w:bCs/>
-          <w:i/>
-          <w:iCs/>
-        </w:rPr>
-      </w:pPr>
-    </w:p>
-    <w:p>
-      <w:pPr>
-        <w:rPr>
-          <w:b/>
-          <w:bCs/>
-          <w:i/>
-          <w:iCs/>
-        </w:rPr>
-      </w:pPr>
-    </w:p>
-    <w:p>
-      <w:pPr>
+        <w:pStyle w:val="Paragrafoelenco"/>
+        <w:rPr>
+          <w:b/>
+          <w:bCs/>
+          <w:i/>
+          <w:iCs/>
+        </w:rPr>
+      </w:pPr>
+    </w:p>
+    <w:p>
+      <w:pPr>
+        <w:pStyle w:val="Paragrafoelenco"/>
         <w:rPr>
           <w:b/>
           <w:bCs/>
@@ -23441,7 +23997,6 @@
           <w:i/>
           <w:iCs/>
         </w:rPr>
-        <w:lastRenderedPageBreak/>
         <w:t>RicercaProdotto</w:t>
       </w:r>
       <w:proofErr w:type="spellEnd"/>
@@ -23478,7 +24033,7 @@
                     </pic:cNvPicPr>
                   </pic:nvPicPr>
                   <pic:blipFill>
-                    <a:blip r:embed="rId33">
+                    <a:blip r:embed="rId35">
                       <a:extLst>
                         <a:ext uri="{28A0092B-C50C-407E-A947-70E740481C1C}">
                           <a14:useLocalDpi xmlns:a14="http://schemas.microsoft.com/office/drawing/2010/main" val="0"/>
@@ -23513,6 +24068,28 @@
     <w:p>
       <w:pPr>
         <w:pStyle w:val="Paragrafoelenco"/>
+        <w:rPr>
+          <w:b/>
+          <w:bCs/>
+          <w:i/>
+          <w:iCs/>
+        </w:rPr>
+      </w:pPr>
+    </w:p>
+    <w:p>
+      <w:pPr>
+        <w:pStyle w:val="Paragrafoelenco"/>
+        <w:rPr>
+          <w:b/>
+          <w:bCs/>
+          <w:i/>
+          <w:iCs/>
+        </w:rPr>
+      </w:pPr>
+    </w:p>
+    <w:p>
+      <w:pPr>
+        <w:pStyle w:val="Paragrafoelenco"/>
         <w:numPr>
           <w:ilvl w:val="0"/>
           <w:numId w:val="44"/>
@@ -23532,6 +24109,7 @@
           <w:i/>
           <w:iCs/>
         </w:rPr>
+        <w:lastRenderedPageBreak/>
         <w:t>VisualizzaOrdine</w:t>
       </w:r>
       <w:proofErr w:type="spellEnd"/>
@@ -23581,7 +24159,7 @@
                     </pic:cNvPicPr>
                   </pic:nvPicPr>
                   <pic:blipFill>
-                    <a:blip r:embed="rId34">
+                    <a:blip r:embed="rId36">
                       <a:extLst>
                         <a:ext uri="{28A0092B-C50C-407E-A947-70E740481C1C}">
                           <a14:useLocalDpi xmlns:a14="http://schemas.microsoft.com/office/drawing/2010/main" val="0"/>
@@ -23685,31 +24263,6 @@
     </w:p>
     <w:p>
       <w:pPr>
-        <w:pStyle w:val="Paragrafoelenco"/>
-        <w:numPr>
-          <w:ilvl w:val="0"/>
-          <w:numId w:val="44"/>
-        </w:numPr>
-        <w:rPr>
-          <w:b/>
-          <w:bCs/>
-          <w:i/>
-          <w:iCs/>
-        </w:rPr>
-      </w:pPr>
-      <w:r>
-        <w:rPr>
-          <w:b/>
-          <w:bCs/>
-          <w:i/>
-          <w:iCs/>
-        </w:rPr>
-        <w:lastRenderedPageBreak/>
-        <w:t>Visualizza Prodotto</w:t>
-      </w:r>
-    </w:p>
-    <w:p>
-      <w:pPr>
         <w:rPr>
           <w:b/>
           <w:bCs/>
@@ -23740,7 +24293,7 @@
                     </pic:cNvPicPr>
                   </pic:nvPicPr>
                   <pic:blipFill>
-                    <a:blip r:embed="rId35">
+                    <a:blip r:embed="rId37">
                       <a:extLst>
                         <a:ext uri="{28A0092B-C50C-407E-A947-70E740481C1C}">
                           <a14:useLocalDpi xmlns:a14="http://schemas.microsoft.com/office/drawing/2010/main" val="0"/>
@@ -23794,6 +24347,7 @@
           <w:i/>
           <w:iCs/>
         </w:rPr>
+        <w:lastRenderedPageBreak/>
         <w:t>CancellaOrdine</w:t>
       </w:r>
       <w:proofErr w:type="spellEnd"/>
@@ -23840,7 +24394,7 @@
                     </pic:cNvPicPr>
                   </pic:nvPicPr>
                   <pic:blipFill>
-                    <a:blip r:embed="rId36">
+                    <a:blip r:embed="rId38">
                       <a:extLst>
                         <a:ext uri="{28A0092B-C50C-407E-A947-70E740481C1C}">
                           <a14:useLocalDpi xmlns:a14="http://schemas.microsoft.com/office/drawing/2010/main" val="0"/>
@@ -23874,29 +24428,6 @@
     </w:p>
     <w:p>
       <w:pPr>
-        <w:ind w:left="360"/>
-        <w:rPr>
-          <w:b/>
-          <w:bCs/>
-          <w:i/>
-          <w:iCs/>
-        </w:rPr>
-      </w:pPr>
-    </w:p>
-    <w:p>
-      <w:pPr>
-        <w:ind w:left="360"/>
-        <w:rPr>
-          <w:b/>
-          <w:bCs/>
-          <w:i/>
-          <w:iCs/>
-        </w:rPr>
-      </w:pPr>
-    </w:p>
-    <w:p>
-      <w:pPr>
-        <w:ind w:left="360"/>
         <w:rPr>
           <w:b/>
           <w:bCs/>
@@ -23937,9 +24468,16 @@
           <w:i/>
           <w:iCs/>
         </w:rPr>
-        <w:lastRenderedPageBreak/>
         <w:t>Paga Ora</w:t>
       </w:r>
+    </w:p>
+    <w:p>
+      <w:pPr>
+        <w:rPr>
+          <w:noProof/>
+          <w:lang w:eastAsia="it-IT"/>
+        </w:rPr>
+      </w:pPr>
     </w:p>
     <w:p>
       <w:pPr>
@@ -23973,7 +24511,7 @@
                     </pic:cNvPicPr>
                   </pic:nvPicPr>
                   <pic:blipFill>
-                    <a:blip r:embed="rId37">
+                    <a:blip r:embed="rId39">
                       <a:extLst>
                         <a:ext uri="{28A0092B-C50C-407E-A947-70E740481C1C}">
                           <a14:useLocalDpi xmlns:a14="http://schemas.microsoft.com/office/drawing/2010/main" val="0"/>
@@ -24008,6 +24546,72 @@
     <w:p>
       <w:pPr>
         <w:pStyle w:val="Paragrafoelenco"/>
+        <w:rPr>
+          <w:b/>
+          <w:bCs/>
+          <w:i/>
+          <w:iCs/>
+        </w:rPr>
+      </w:pPr>
+    </w:p>
+    <w:p>
+      <w:pPr>
+        <w:pStyle w:val="Paragrafoelenco"/>
+        <w:rPr>
+          <w:b/>
+          <w:bCs/>
+          <w:i/>
+          <w:iCs/>
+        </w:rPr>
+      </w:pPr>
+    </w:p>
+    <w:p>
+      <w:pPr>
+        <w:pStyle w:val="Paragrafoelenco"/>
+        <w:rPr>
+          <w:b/>
+          <w:bCs/>
+          <w:i/>
+          <w:iCs/>
+        </w:rPr>
+      </w:pPr>
+    </w:p>
+    <w:p>
+      <w:pPr>
+        <w:pStyle w:val="Paragrafoelenco"/>
+        <w:rPr>
+          <w:b/>
+          <w:bCs/>
+          <w:i/>
+          <w:iCs/>
+        </w:rPr>
+      </w:pPr>
+    </w:p>
+    <w:p>
+      <w:pPr>
+        <w:pStyle w:val="Paragrafoelenco"/>
+        <w:rPr>
+          <w:b/>
+          <w:bCs/>
+          <w:i/>
+          <w:iCs/>
+        </w:rPr>
+      </w:pPr>
+    </w:p>
+    <w:p>
+      <w:pPr>
+        <w:pStyle w:val="Paragrafoelenco"/>
+        <w:rPr>
+          <w:b/>
+          <w:bCs/>
+          <w:i/>
+          <w:iCs/>
+        </w:rPr>
+      </w:pPr>
+    </w:p>
+    <w:p>
+      <w:pPr>
+        <w:pStyle w:val="Paragrafoelenco"/>
         <w:numPr>
           <w:ilvl w:val="0"/>
           <w:numId w:val="44"/>
@@ -24026,6 +24630,7 @@
           <w:i/>
           <w:iCs/>
         </w:rPr>
+        <w:lastRenderedPageBreak/>
         <w:t>Modifica Quantità</w:t>
       </w:r>
     </w:p>
@@ -24065,7 +24670,7 @@
                     </pic:cNvPicPr>
                   </pic:nvPicPr>
                   <pic:blipFill>
-                    <a:blip r:embed="rId38">
+                    <a:blip r:embed="rId40">
                       <a:extLst>
                         <a:ext uri="{28A0092B-C50C-407E-A947-70E740481C1C}">
                           <a14:useLocalDpi xmlns:a14="http://schemas.microsoft.com/office/drawing/2010/main" val="0"/>
@@ -24109,33 +24714,219 @@
     </w:p>
     <w:p>
       <w:pPr>
-        <w:rPr>
-          <w:b/>
-          <w:bCs/>
-          <w:i/>
-          <w:iCs/>
-        </w:rPr>
-      </w:pPr>
-    </w:p>
-    <w:p>
-      <w:pPr>
-        <w:rPr>
-          <w:b/>
-          <w:bCs/>
-          <w:i/>
-          <w:iCs/>
-        </w:rPr>
-      </w:pPr>
-    </w:p>
-    <w:p>
-      <w:pPr>
-        <w:rPr>
-          <w:b/>
-          <w:bCs/>
-          <w:i/>
-          <w:iCs/>
-        </w:rPr>
-      </w:pPr>
+        <w:pStyle w:val="Paragrafoelenco"/>
+        <w:numPr>
+          <w:ilvl w:val="0"/>
+          <w:numId w:val="44"/>
+        </w:numPr>
+        <w:rPr>
+          <w:b/>
+          <w:bCs/>
+          <w:i/>
+          <w:iCs/>
+        </w:rPr>
+      </w:pPr>
+      <w:r>
+        <w:rPr>
+          <w:b/>
+          <w:bCs/>
+          <w:i/>
+          <w:iCs/>
+        </w:rPr>
+        <w:t>visualizza contenuto carrello</w:t>
+      </w:r>
+      <w:r>
+        <w:rPr>
+          <w:noProof/>
+        </w:rPr>
+        <w:drawing>
+          <wp:inline distT="0" distB="0" distL="0" distR="0" wp14:anchorId="664DAF81" wp14:editId="51517935">
+            <wp:extent cx="6120130" cy="2388870"/>
+            <wp:effectExtent l="0" t="0" r="0" b="0"/>
+            <wp:docPr id="52" name="Immagine 52"/>
+            <wp:cNvGraphicFramePr>
+              <a:graphicFrameLocks xmlns:a="http://schemas.openxmlformats.org/drawingml/2006/main" noChangeAspect="1"/>
+            </wp:cNvGraphicFramePr>
+            <a:graphic xmlns:a="http://schemas.openxmlformats.org/drawingml/2006/main">
+              <a:graphicData uri="http://schemas.openxmlformats.org/drawingml/2006/picture">
+                <pic:pic xmlns:pic="http://schemas.openxmlformats.org/drawingml/2006/picture">
+                  <pic:nvPicPr>
+                    <pic:cNvPr id="52" name="Immagine 52"/>
+                    <pic:cNvPicPr/>
+                  </pic:nvPicPr>
+                  <pic:blipFill>
+                    <a:blip r:embed="rId41">
+                      <a:extLst>
+                        <a:ext uri="{28A0092B-C50C-407E-A947-70E740481C1C}">
+                          <a14:useLocalDpi xmlns:a14="http://schemas.microsoft.com/office/drawing/2010/main" val="0"/>
+                        </a:ext>
+                      </a:extLst>
+                    </a:blip>
+                    <a:stretch>
+                      <a:fillRect/>
+                    </a:stretch>
+                  </pic:blipFill>
+                  <pic:spPr>
+                    <a:xfrm>
+                      <a:off x="0" y="0"/>
+                      <a:ext cx="6120130" cy="2388870"/>
+                    </a:xfrm>
+                    <a:prstGeom prst="rect">
+                      <a:avLst/>
+                    </a:prstGeom>
+                  </pic:spPr>
+                </pic:pic>
+              </a:graphicData>
+            </a:graphic>
+          </wp:inline>
+        </w:drawing>
+      </w:r>
+    </w:p>
+    <w:p>
+      <w:pPr>
+        <w:rPr>
+          <w:b/>
+          <w:bCs/>
+          <w:i/>
+          <w:iCs/>
+        </w:rPr>
+      </w:pPr>
+    </w:p>
+    <w:p>
+      <w:pPr>
+        <w:rPr>
+          <w:b/>
+          <w:bCs/>
+          <w:i/>
+          <w:iCs/>
+        </w:rPr>
+      </w:pPr>
+    </w:p>
+    <w:p>
+      <w:pPr>
+        <w:rPr>
+          <w:b/>
+          <w:bCs/>
+          <w:i/>
+          <w:iCs/>
+        </w:rPr>
+      </w:pPr>
+    </w:p>
+    <w:p>
+      <w:pPr>
+        <w:rPr>
+          <w:b/>
+          <w:bCs/>
+          <w:i/>
+          <w:iCs/>
+        </w:rPr>
+      </w:pPr>
+    </w:p>
+    <w:p>
+      <w:pPr>
+        <w:rPr>
+          <w:b/>
+          <w:bCs/>
+          <w:i/>
+          <w:iCs/>
+        </w:rPr>
+      </w:pPr>
+    </w:p>
+    <w:p>
+      <w:pPr>
+        <w:rPr>
+          <w:b/>
+          <w:bCs/>
+          <w:i/>
+          <w:iCs/>
+        </w:rPr>
+      </w:pPr>
+    </w:p>
+    <w:p>
+      <w:pPr>
+        <w:pStyle w:val="Paragrafoelenco"/>
+        <w:numPr>
+          <w:ilvl w:val="0"/>
+          <w:numId w:val="44"/>
+        </w:numPr>
+        <w:rPr>
+          <w:b/>
+          <w:bCs/>
+          <w:i/>
+          <w:iCs/>
+        </w:rPr>
+      </w:pPr>
+      <w:r>
+        <w:rPr>
+          <w:b/>
+          <w:bCs/>
+          <w:i/>
+          <w:iCs/>
+        </w:rPr>
+        <w:lastRenderedPageBreak/>
+        <w:t>rimuovi prodotto carrello</w:t>
+      </w:r>
+    </w:p>
+    <w:p>
+      <w:pPr>
+        <w:pStyle w:val="Paragrafoelenco"/>
+        <w:rPr>
+          <w:b/>
+          <w:bCs/>
+          <w:i/>
+          <w:iCs/>
+        </w:rPr>
+      </w:pPr>
+      <w:r>
+        <w:rPr>
+          <w:b/>
+          <w:bCs/>
+          <w:i/>
+          <w:iCs/>
+          <w:noProof/>
+        </w:rPr>
+        <w:drawing>
+          <wp:inline distT="0" distB="0" distL="0" distR="0" wp14:anchorId="079D2642" wp14:editId="5EF8FCF9">
+            <wp:extent cx="6120130" cy="2388870"/>
+            <wp:effectExtent l="0" t="0" r="0" b="0"/>
+            <wp:docPr id="53" name="Immagine 53"/>
+            <wp:cNvGraphicFramePr>
+              <a:graphicFrameLocks xmlns:a="http://schemas.openxmlformats.org/drawingml/2006/main" noChangeAspect="1"/>
+            </wp:cNvGraphicFramePr>
+            <a:graphic xmlns:a="http://schemas.openxmlformats.org/drawingml/2006/main">
+              <a:graphicData uri="http://schemas.openxmlformats.org/drawingml/2006/picture">
+                <pic:pic xmlns:pic="http://schemas.openxmlformats.org/drawingml/2006/picture">
+                  <pic:nvPicPr>
+                    <pic:cNvPr id="53" name="Immagine 53"/>
+                    <pic:cNvPicPr/>
+                  </pic:nvPicPr>
+                  <pic:blipFill>
+                    <a:blip r:embed="rId42">
+                      <a:extLst>
+                        <a:ext uri="{28A0092B-C50C-407E-A947-70E740481C1C}">
+                          <a14:useLocalDpi xmlns:a14="http://schemas.microsoft.com/office/drawing/2010/main" val="0"/>
+                        </a:ext>
+                      </a:extLst>
+                    </a:blip>
+                    <a:stretch>
+                      <a:fillRect/>
+                    </a:stretch>
+                  </pic:blipFill>
+                  <pic:spPr>
+                    <a:xfrm>
+                      <a:off x="0" y="0"/>
+                      <a:ext cx="6120130" cy="2388870"/>
+                    </a:xfrm>
+                    <a:prstGeom prst="rect">
+                      <a:avLst/>
+                    </a:prstGeom>
+                  </pic:spPr>
+                </pic:pic>
+              </a:graphicData>
+            </a:graphic>
+          </wp:inline>
+        </w:drawing>
+      </w:r>
     </w:p>
     <w:p>
       <w:pPr>
@@ -24482,7 +25273,6 @@
           <w:sz w:val="36"/>
           <w:szCs w:val="36"/>
         </w:rPr>
-        <w:lastRenderedPageBreak/>
         <w:t xml:space="preserve">Activity </w:t>
       </w:r>
       <w:proofErr w:type="spellStart"/>
@@ -24545,8 +25335,6 @@
           <w:iCs/>
         </w:rPr>
       </w:pPr>
-      <w:bookmarkStart w:id="3" w:name="_GoBack"/>
-      <w:bookmarkEnd w:id="3"/>
     </w:p>
     <w:p>
       <w:pPr>
@@ -24804,7 +25592,6 @@
           <w:sz w:val="36"/>
           <w:szCs w:val="36"/>
         </w:rPr>
-        <w:lastRenderedPageBreak/>
         <w:t>Mockup</w:t>
       </w:r>
       <w:proofErr w:type="spellEnd"/>
@@ -24858,7 +25645,7 @@
                     </pic:cNvPicPr>
                   </pic:nvPicPr>
                   <pic:blipFill>
-                    <a:blip r:embed="rId39">
+                    <a:blip r:embed="rId43">
                       <a:extLst>
                         <a:ext uri="{28A0092B-C50C-407E-A947-70E740481C1C}">
                           <a14:useLocalDpi xmlns:a14="http://schemas.microsoft.com/office/drawing/2010/main" val="0"/>
@@ -24994,6 +25781,7 @@
           <w:sz w:val="24"/>
           <w:lang w:eastAsia="it-IT"/>
         </w:rPr>
+        <w:lastRenderedPageBreak/>
         <w:drawing>
           <wp:anchor distT="0" distB="0" distL="114300" distR="114300" simplePos="0" relativeHeight="251670528" behindDoc="0" locked="0" layoutInCell="1" allowOverlap="1" wp14:anchorId="661C7016" wp14:editId="773502DD">
             <wp:simplePos x="0" y="0"/>
@@ -25020,7 +25808,7 @@
                     </pic:cNvPicPr>
                   </pic:nvPicPr>
                   <pic:blipFill>
-                    <a:blip r:embed="rId40">
+                    <a:blip r:embed="rId44">
                       <a:extLst>
                         <a:ext uri="{28A0092B-C50C-407E-A947-70E740481C1C}">
                           <a14:useLocalDpi xmlns:a14="http://schemas.microsoft.com/office/drawing/2010/main" val="0"/>
@@ -25188,7 +25976,7 @@
                     </pic:cNvPicPr>
                   </pic:nvPicPr>
                   <pic:blipFill>
-                    <a:blip r:embed="rId41">
+                    <a:blip r:embed="rId45">
                       <a:extLst>
                         <a:ext uri="{28A0092B-C50C-407E-A947-70E740481C1C}">
                           <a14:useLocalDpi xmlns:a14="http://schemas.microsoft.com/office/drawing/2010/main" val="0"/>
@@ -25343,7 +26131,6 @@
           <w:noProof/>
           <w:lang w:eastAsia="it-IT"/>
         </w:rPr>
-        <w:lastRenderedPageBreak/>
         <w:drawing>
           <wp:anchor distT="0" distB="0" distL="114300" distR="114300" simplePos="0" relativeHeight="251660288" behindDoc="0" locked="0" layoutInCell="1" allowOverlap="1" wp14:anchorId="6177CE10" wp14:editId="2E5BA4BD">
             <wp:simplePos x="0" y="0"/>
@@ -25370,7 +26157,7 @@
                     </pic:cNvPicPr>
                   </pic:nvPicPr>
                   <pic:blipFill>
-                    <a:blip r:embed="rId42" cstate="print">
+                    <a:blip r:embed="rId46" cstate="print">
                       <a:extLst>
                         <a:ext uri="{28A0092B-C50C-407E-A947-70E740481C1C}">
                           <a14:useLocalDpi xmlns:a14="http://schemas.microsoft.com/office/drawing/2010/main" val="0"/>
@@ -25509,6 +26296,7 @@
           <w:sz w:val="24"/>
           <w:lang w:eastAsia="it-IT"/>
         </w:rPr>
+        <w:lastRenderedPageBreak/>
         <w:drawing>
           <wp:anchor distT="0" distB="0" distL="114300" distR="114300" simplePos="0" relativeHeight="251661312" behindDoc="1" locked="0" layoutInCell="1" allowOverlap="1" wp14:anchorId="2ABE834D" wp14:editId="1339DD8D">
             <wp:simplePos x="0" y="0"/>
@@ -25543,7 +26331,7 @@
                     </pic:cNvPicPr>
                   </pic:nvPicPr>
                   <pic:blipFill>
-                    <a:blip r:embed="rId43" cstate="print">
+                    <a:blip r:embed="rId47" cstate="print">
                       <a:extLst>
                         <a:ext uri="{28A0092B-C50C-407E-A947-70E740481C1C}">
                           <a14:useLocalDpi xmlns:a14="http://schemas.microsoft.com/office/drawing/2010/main" val="0"/>
@@ -25706,7 +26494,7 @@
                     </pic:cNvPicPr>
                   </pic:nvPicPr>
                   <pic:blipFill>
-                    <a:blip r:embed="rId44" cstate="print">
+                    <a:blip r:embed="rId48" cstate="print">
                       <a:extLst>
                         <a:ext uri="{28A0092B-C50C-407E-A947-70E740481C1C}">
                           <a14:useLocalDpi xmlns:a14="http://schemas.microsoft.com/office/drawing/2010/main" val="0"/>
@@ -25868,7 +26656,6 @@
           <w:sz w:val="24"/>
           <w:lang w:eastAsia="it-IT"/>
         </w:rPr>
-        <w:lastRenderedPageBreak/>
         <w:drawing>
           <wp:anchor distT="0" distB="0" distL="114300" distR="114300" simplePos="0" relativeHeight="251665408" behindDoc="1" locked="0" layoutInCell="1" allowOverlap="1" wp14:anchorId="2D5667EE" wp14:editId="1F9D12B6">
             <wp:simplePos x="0" y="0"/>
@@ -25903,7 +26690,7 @@
                     </pic:cNvPicPr>
                   </pic:nvPicPr>
                   <pic:blipFill>
-                    <a:blip r:embed="rId45" cstate="print">
+                    <a:blip r:embed="rId49" cstate="print">
                       <a:extLst>
                         <a:ext uri="{28A0092B-C50C-407E-A947-70E740481C1C}">
                           <a14:useLocalDpi xmlns:a14="http://schemas.microsoft.com/office/drawing/2010/main" val="0"/>
@@ -26035,6 +26822,7 @@
           <w:sz w:val="24"/>
           <w:lang w:eastAsia="it-IT"/>
         </w:rPr>
+        <w:lastRenderedPageBreak/>
         <w:drawing>
           <wp:anchor distT="0" distB="0" distL="114300" distR="114300" simplePos="0" relativeHeight="251672576" behindDoc="0" locked="0" layoutInCell="1" allowOverlap="1" wp14:anchorId="28F2B27E" wp14:editId="3E44075F">
             <wp:simplePos x="0" y="0"/>
@@ -26061,7 +26849,7 @@
                     </pic:cNvPicPr>
                   </pic:nvPicPr>
                   <pic:blipFill>
-                    <a:blip r:embed="rId46">
+                    <a:blip r:embed="rId50">
                       <a:extLst>
                         <a:ext uri="{28A0092B-C50C-407E-A947-70E740481C1C}">
                           <a14:useLocalDpi xmlns:a14="http://schemas.microsoft.com/office/drawing/2010/main" val="0"/>
@@ -26226,7 +27014,7 @@
                     </pic:cNvPicPr>
                   </pic:nvPicPr>
                   <pic:blipFill>
-                    <a:blip r:embed="rId47">
+                    <a:blip r:embed="rId51">
                       <a:extLst>
                         <a:ext uri="{28A0092B-C50C-407E-A947-70E740481C1C}">
                           <a14:useLocalDpi xmlns:a14="http://schemas.microsoft.com/office/drawing/2010/main" val="0"/>
@@ -26435,7 +27223,7 @@
                     </pic:cNvPicPr>
                   </pic:nvPicPr>
                   <pic:blipFill>
-                    <a:blip r:embed="rId48">
+                    <a:blip r:embed="rId52">
                       <a:extLst>
                         <a:ext uri="{28A0092B-C50C-407E-A947-70E740481C1C}">
                           <a14:useLocalDpi xmlns:a14="http://schemas.microsoft.com/office/drawing/2010/main" val="0"/>
@@ -26597,7 +27385,7 @@
                     </pic:cNvPicPr>
                   </pic:nvPicPr>
                   <pic:blipFill>
-                    <a:blip r:embed="rId49">
+                    <a:blip r:embed="rId53">
                       <a:extLst>
                         <a:ext uri="{28A0092B-C50C-407E-A947-70E740481C1C}">
                           <a14:useLocalDpi xmlns:a14="http://schemas.microsoft.com/office/drawing/2010/main" val="0"/>
@@ -26759,7 +27547,7 @@
                     </pic:cNvPicPr>
                   </pic:nvPicPr>
                   <pic:blipFill>
-                    <a:blip r:embed="rId50">
+                    <a:blip r:embed="rId54">
                       <a:extLst>
                         <a:ext uri="{28A0092B-C50C-407E-A947-70E740481C1C}">
                           <a14:useLocalDpi xmlns:a14="http://schemas.microsoft.com/office/drawing/2010/main" val="0"/>
@@ -26952,7 +27740,7 @@
                     </pic:cNvPicPr>
                   </pic:nvPicPr>
                   <pic:blipFill>
-                    <a:blip r:embed="rId51">
+                    <a:blip r:embed="rId55">
                       <a:extLst>
                         <a:ext uri="{28A0092B-C50C-407E-A947-70E740481C1C}">
                           <a14:useLocalDpi xmlns:a14="http://schemas.microsoft.com/office/drawing/2010/main" val="0"/>
@@ -27130,7 +27918,7 @@
                     </pic:cNvPicPr>
                   </pic:nvPicPr>
                   <pic:blipFill>
-                    <a:blip r:embed="rId52" cstate="print">
+                    <a:blip r:embed="rId56" cstate="print">
                       <a:extLst>
                         <a:ext uri="{28A0092B-C50C-407E-A947-70E740481C1C}">
                           <a14:useLocalDpi xmlns:a14="http://schemas.microsoft.com/office/drawing/2010/main" val="0"/>
@@ -27295,7 +28083,7 @@
                     </pic:cNvPicPr>
                   </pic:nvPicPr>
                   <pic:blipFill>
-                    <a:blip r:embed="rId53">
+                    <a:blip r:embed="rId57">
                       <a:extLst>
                         <a:ext uri="{28A0092B-C50C-407E-A947-70E740481C1C}">
                           <a14:useLocalDpi xmlns:a14="http://schemas.microsoft.com/office/drawing/2010/main" val="0"/>
@@ -27472,7 +28260,7 @@
       </w:pPr>
     </w:p>
     <w:sectPr>
-      <w:headerReference w:type="default" r:id="rId54"/>
+      <w:headerReference w:type="default" r:id="rId58"/>
       <w:pgSz w:w="11906" w:h="16838"/>
       <w:pgMar w:top="1417" w:right="1134" w:bottom="1134" w:left="1134" w:header="708" w:footer="708" w:gutter="0"/>
       <w:cols w:space="708"/>
@@ -27483,7 +28271,7 @@
 </file>
 
 <file path=word/endnotes.xml><?xml version="1.0" encoding="utf-8"?>
-<w:endnotes xmlns:wpc="http://schemas.microsoft.com/office/word/2010/wordprocessingCanvas" xmlns:mc="http://schemas.openxmlformats.org/markup-compatibility/2006" xmlns:o="urn:schemas-microsoft-com:office:office" xmlns:r="http://schemas.openxmlformats.org/officeDocument/2006/relationships" xmlns:m="http://schemas.openxmlformats.org/officeDocument/2006/math" xmlns:v="urn:schemas-microsoft-com:vml" xmlns:wp14="http://schemas.microsoft.com/office/word/2010/wordprocessingDrawing" xmlns:wp="http://schemas.openxmlformats.org/drawingml/2006/wordprocessingDrawing" xmlns:w10="urn:schemas-microsoft-com:office:word" xmlns:w="http://schemas.openxmlformats.org/wordprocessingml/2006/main" xmlns:w14="http://schemas.microsoft.com/office/word/2010/wordml" xmlns:w15="http://schemas.microsoft.com/office/word/2012/wordml" xmlns:wpg="http://schemas.microsoft.com/office/word/2010/wordprocessingGroup" xmlns:wpi="http://schemas.microsoft.com/office/word/2010/wordprocessingInk" xmlns:wne="http://schemas.microsoft.com/office/word/2006/wordml" xmlns:wps="http://schemas.microsoft.com/office/word/2010/wordprocessingShape" mc:Ignorable="w14 w15 wp14">
+<w:endnotes xmlns:wpc="http://schemas.microsoft.com/office/word/2010/wordprocessingCanvas" xmlns:cx="http://schemas.microsoft.com/office/drawing/2014/chartex" xmlns:cx1="http://schemas.microsoft.com/office/drawing/2015/9/8/chartex" xmlns:cx2="http://schemas.microsoft.com/office/drawing/2015/10/21/chartex" xmlns:cx3="http://schemas.microsoft.com/office/drawing/2016/5/9/chartex" xmlns:cx4="http://schemas.microsoft.com/office/drawing/2016/5/10/chartex" xmlns:cx5="http://schemas.microsoft.com/office/drawing/2016/5/11/chartex" xmlns:cx6="http://schemas.microsoft.com/office/drawing/2016/5/12/chartex" xmlns:cx7="http://schemas.microsoft.com/office/drawing/2016/5/13/chartex" xmlns:cx8="http://schemas.microsoft.com/office/drawing/2016/5/14/chartex" xmlns:mc="http://schemas.openxmlformats.org/markup-compatibility/2006" xmlns:aink="http://schemas.microsoft.com/office/drawing/2016/ink" xmlns:am3d="http://schemas.microsoft.com/office/drawing/2017/model3d" xmlns:o="urn:schemas-microsoft-com:office:office" xmlns:r="http://schemas.openxmlformats.org/officeDocument/2006/relationships" xmlns:m="http://schemas.openxmlformats.org/officeDocument/2006/math" xmlns:v="urn:schemas-microsoft-com:vml" xmlns:wp14="http://schemas.microsoft.com/office/word/2010/wordprocessingDrawing" xmlns:wp="http://schemas.openxmlformats.org/drawingml/2006/wordprocessingDrawing" xmlns:w10="urn:schemas-microsoft-com:office:word" xmlns:w="http://schemas.openxmlformats.org/wordprocessingml/2006/main" xmlns:w14="http://schemas.microsoft.com/office/word/2010/wordml" xmlns:w15="http://schemas.microsoft.com/office/word/2012/wordml" xmlns:w16cex="http://schemas.microsoft.com/office/word/2018/wordml/cex" xmlns:w16cid="http://schemas.microsoft.com/office/word/2016/wordml/cid" xmlns:w16="http://schemas.microsoft.com/office/word/2018/wordml" xmlns:w16se="http://schemas.microsoft.com/office/word/2015/wordml/symex" xmlns:wpg="http://schemas.microsoft.com/office/word/2010/wordprocessingGroup" xmlns:wpi="http://schemas.microsoft.com/office/word/2010/wordprocessingInk" xmlns:wne="http://schemas.microsoft.com/office/word/2006/wordml" xmlns:wps="http://schemas.microsoft.com/office/word/2010/wordprocessingShape" mc:Ignorable="w14 w15 w16se w16cid w16 w16cex wp14">
   <w:endnote w:type="separator" w:id="-1">
     <w:p>
       <w:pPr>
@@ -27508,7 +28296,7 @@
 </file>
 
 <file path=word/footnotes.xml><?xml version="1.0" encoding="utf-8"?>
-<w:footnotes xmlns:wpc="http://schemas.microsoft.com/office/word/2010/wordprocessingCanvas" xmlns:mc="http://schemas.openxmlformats.org/markup-compatibility/2006" xmlns:o="urn:schemas-microsoft-com:office:office" xmlns:r="http://schemas.openxmlformats.org/officeDocument/2006/relationships" xmlns:m="http://schemas.openxmlformats.org/officeDocument/2006/math" xmlns:v="urn:schemas-microsoft-com:vml" xmlns:wp14="http://schemas.microsoft.com/office/word/2010/wordprocessingDrawing" xmlns:wp="http://schemas.openxmlformats.org/drawingml/2006/wordprocessingDrawing" xmlns:w10="urn:schemas-microsoft-com:office:word" xmlns:w="http://schemas.openxmlformats.org/wordprocessingml/2006/main" xmlns:w14="http://schemas.microsoft.com/office/word/2010/wordml" xmlns:w15="http://schemas.microsoft.com/office/word/2012/wordml" xmlns:wpg="http://schemas.microsoft.com/office/word/2010/wordprocessingGroup" xmlns:wpi="http://schemas.microsoft.com/office/word/2010/wordprocessingInk" xmlns:wne="http://schemas.microsoft.com/office/word/2006/wordml" xmlns:wps="http://schemas.microsoft.com/office/word/2010/wordprocessingShape" mc:Ignorable="w14 w15 wp14">
+<w:footnotes xmlns:wpc="http://schemas.microsoft.com/office/word/2010/wordprocessingCanvas" xmlns:cx="http://schemas.microsoft.com/office/drawing/2014/chartex" xmlns:cx1="http://schemas.microsoft.com/office/drawing/2015/9/8/chartex" xmlns:cx2="http://schemas.microsoft.com/office/drawing/2015/10/21/chartex" xmlns:cx3="http://schemas.microsoft.com/office/drawing/2016/5/9/chartex" xmlns:cx4="http://schemas.microsoft.com/office/drawing/2016/5/10/chartex" xmlns:cx5="http://schemas.microsoft.com/office/drawing/2016/5/11/chartex" xmlns:cx6="http://schemas.microsoft.com/office/drawing/2016/5/12/chartex" xmlns:cx7="http://schemas.microsoft.com/office/drawing/2016/5/13/chartex" xmlns:cx8="http://schemas.microsoft.com/office/drawing/2016/5/14/chartex" xmlns:mc="http://schemas.openxmlformats.org/markup-compatibility/2006" xmlns:aink="http://schemas.microsoft.com/office/drawing/2016/ink" xmlns:am3d="http://schemas.microsoft.com/office/drawing/2017/model3d" xmlns:o="urn:schemas-microsoft-com:office:office" xmlns:r="http://schemas.openxmlformats.org/officeDocument/2006/relationships" xmlns:m="http://schemas.openxmlformats.org/officeDocument/2006/math" xmlns:v="urn:schemas-microsoft-com:vml" xmlns:wp14="http://schemas.microsoft.com/office/word/2010/wordprocessingDrawing" xmlns:wp="http://schemas.openxmlformats.org/drawingml/2006/wordprocessingDrawing" xmlns:w10="urn:schemas-microsoft-com:office:word" xmlns:w="http://schemas.openxmlformats.org/wordprocessingml/2006/main" xmlns:w14="http://schemas.microsoft.com/office/word/2010/wordml" xmlns:w15="http://schemas.microsoft.com/office/word/2012/wordml" xmlns:w16cex="http://schemas.microsoft.com/office/word/2018/wordml/cex" xmlns:w16cid="http://schemas.microsoft.com/office/word/2016/wordml/cid" xmlns:w16="http://schemas.microsoft.com/office/word/2018/wordml" xmlns:w16se="http://schemas.microsoft.com/office/word/2015/wordml/symex" xmlns:wpg="http://schemas.microsoft.com/office/word/2010/wordprocessingGroup" xmlns:wpi="http://schemas.microsoft.com/office/word/2010/wordprocessingInk" xmlns:wne="http://schemas.microsoft.com/office/word/2006/wordml" xmlns:wps="http://schemas.microsoft.com/office/word/2010/wordprocessingShape" mc:Ignorable="w14 w15 w16se w16cid w16 w16cex wp14">
   <w:footnote w:type="separator" w:id="-1">
     <w:p>
       <w:pPr>
@@ -27533,7 +28321,7 @@
 </file>
 
 <file path=word/header1.xml><?xml version="1.0" encoding="utf-8"?>
-<w:hdr xmlns:wpc="http://schemas.microsoft.com/office/word/2010/wordprocessingCanvas" xmlns:mc="http://schemas.openxmlformats.org/markup-compatibility/2006" xmlns:o="urn:schemas-microsoft-com:office:office" xmlns:r="http://schemas.openxmlformats.org/officeDocument/2006/relationships" xmlns:m="http://schemas.openxmlformats.org/officeDocument/2006/math" xmlns:v="urn:schemas-microsoft-com:vml" xmlns:wp14="http://schemas.microsoft.com/office/word/2010/wordprocessingDrawing" xmlns:wp="http://schemas.openxmlformats.org/drawingml/2006/wordprocessingDrawing" xmlns:w10="urn:schemas-microsoft-com:office:word" xmlns:w="http://schemas.openxmlformats.org/wordprocessingml/2006/main" xmlns:w14="http://schemas.microsoft.com/office/word/2010/wordml" xmlns:w15="http://schemas.microsoft.com/office/word/2012/wordml" xmlns:wpg="http://schemas.microsoft.com/office/word/2010/wordprocessingGroup" xmlns:wpi="http://schemas.microsoft.com/office/word/2010/wordprocessingInk" xmlns:wne="http://schemas.microsoft.com/office/word/2006/wordml" xmlns:wps="http://schemas.microsoft.com/office/word/2010/wordprocessingShape" mc:Ignorable="w14 w15 wp14">
+<w:hdr xmlns:wpc="http://schemas.microsoft.com/office/word/2010/wordprocessingCanvas" xmlns:cx="http://schemas.microsoft.com/office/drawing/2014/chartex" xmlns:cx1="http://schemas.microsoft.com/office/drawing/2015/9/8/chartex" xmlns:cx2="http://schemas.microsoft.com/office/drawing/2015/10/21/chartex" xmlns:cx3="http://schemas.microsoft.com/office/drawing/2016/5/9/chartex" xmlns:cx4="http://schemas.microsoft.com/office/drawing/2016/5/10/chartex" xmlns:cx5="http://schemas.microsoft.com/office/drawing/2016/5/11/chartex" xmlns:cx6="http://schemas.microsoft.com/office/drawing/2016/5/12/chartex" xmlns:cx7="http://schemas.microsoft.com/office/drawing/2016/5/13/chartex" xmlns:cx8="http://schemas.microsoft.com/office/drawing/2016/5/14/chartex" xmlns:mc="http://schemas.openxmlformats.org/markup-compatibility/2006" xmlns:aink="http://schemas.microsoft.com/office/drawing/2016/ink" xmlns:am3d="http://schemas.microsoft.com/office/drawing/2017/model3d" xmlns:o="urn:schemas-microsoft-com:office:office" xmlns:r="http://schemas.openxmlformats.org/officeDocument/2006/relationships" xmlns:m="http://schemas.openxmlformats.org/officeDocument/2006/math" xmlns:v="urn:schemas-microsoft-com:vml" xmlns:wp14="http://schemas.microsoft.com/office/word/2010/wordprocessingDrawing" xmlns:wp="http://schemas.openxmlformats.org/drawingml/2006/wordprocessingDrawing" xmlns:w10="urn:schemas-microsoft-com:office:word" xmlns:w="http://schemas.openxmlformats.org/wordprocessingml/2006/main" xmlns:w14="http://schemas.microsoft.com/office/word/2010/wordml" xmlns:w15="http://schemas.microsoft.com/office/word/2012/wordml" xmlns:w16cex="http://schemas.microsoft.com/office/word/2018/wordml/cex" xmlns:w16cid="http://schemas.microsoft.com/office/word/2016/wordml/cid" xmlns:w16="http://schemas.microsoft.com/office/word/2018/wordml" xmlns:w16se="http://schemas.microsoft.com/office/word/2015/wordml/symex" xmlns:wpg="http://schemas.microsoft.com/office/word/2010/wordprocessingGroup" xmlns:wpi="http://schemas.microsoft.com/office/word/2010/wordprocessingInk" xmlns:wne="http://schemas.microsoft.com/office/word/2006/wordml" xmlns:wps="http://schemas.microsoft.com/office/word/2010/wordprocessingShape" mc:Ignorable="w14 w15 w16se w16cid w16 w16cex wp14">
   <w:p>
     <w:pPr>
       <w:pStyle w:val="Intestazione"/>
@@ -27544,7 +28332,7 @@
 </file>
 
 <file path=word/numbering.xml><?xml version="1.0" encoding="utf-8"?>
-<w:numbering xmlns:wpc="http://schemas.microsoft.com/office/word/2010/wordprocessingCanvas" xmlns:mc="http://schemas.openxmlformats.org/markup-compatibility/2006" xmlns:o="urn:schemas-microsoft-com:office:office" xmlns:r="http://schemas.openxmlformats.org/officeDocument/2006/relationships" xmlns:m="http://schemas.openxmlformats.org/officeDocument/2006/math" xmlns:v="urn:schemas-microsoft-com:vml" xmlns:wp14="http://schemas.microsoft.com/office/word/2010/wordprocessingDrawing" xmlns:wp="http://schemas.openxmlformats.org/drawingml/2006/wordprocessingDrawing" xmlns:w10="urn:schemas-microsoft-com:office:word" xmlns:w="http://schemas.openxmlformats.org/wordprocessingml/2006/main" xmlns:w14="http://schemas.microsoft.com/office/word/2010/wordml" xmlns:w15="http://schemas.microsoft.com/office/word/2012/wordml" xmlns:wpg="http://schemas.microsoft.com/office/word/2010/wordprocessingGroup" xmlns:wpi="http://schemas.microsoft.com/office/word/2010/wordprocessingInk" xmlns:wne="http://schemas.microsoft.com/office/word/2006/wordml" xmlns:wps="http://schemas.microsoft.com/office/word/2010/wordprocessingShape" mc:Ignorable="w14 w15 wp14">
+<w:numbering xmlns:wpc="http://schemas.microsoft.com/office/word/2010/wordprocessingCanvas" xmlns:cx="http://schemas.microsoft.com/office/drawing/2014/chartex" xmlns:cx1="http://schemas.microsoft.com/office/drawing/2015/9/8/chartex" xmlns:cx2="http://schemas.microsoft.com/office/drawing/2015/10/21/chartex" xmlns:cx3="http://schemas.microsoft.com/office/drawing/2016/5/9/chartex" xmlns:cx4="http://schemas.microsoft.com/office/drawing/2016/5/10/chartex" xmlns:cx5="http://schemas.microsoft.com/office/drawing/2016/5/11/chartex" xmlns:cx6="http://schemas.microsoft.com/office/drawing/2016/5/12/chartex" xmlns:cx7="http://schemas.microsoft.com/office/drawing/2016/5/13/chartex" xmlns:cx8="http://schemas.microsoft.com/office/drawing/2016/5/14/chartex" xmlns:mc="http://schemas.openxmlformats.org/markup-compatibility/2006" xmlns:aink="http://schemas.microsoft.com/office/drawing/2016/ink" xmlns:am3d="http://schemas.microsoft.com/office/drawing/2017/model3d" xmlns:o="urn:schemas-microsoft-com:office:office" xmlns:r="http://schemas.openxmlformats.org/officeDocument/2006/relationships" xmlns:m="http://schemas.openxmlformats.org/officeDocument/2006/math" xmlns:v="urn:schemas-microsoft-com:vml" xmlns:wp14="http://schemas.microsoft.com/office/word/2010/wordprocessingDrawing" xmlns:wp="http://schemas.openxmlformats.org/drawingml/2006/wordprocessingDrawing" xmlns:w10="urn:schemas-microsoft-com:office:word" xmlns:w="http://schemas.openxmlformats.org/wordprocessingml/2006/main" xmlns:w14="http://schemas.microsoft.com/office/word/2010/wordml" xmlns:w15="http://schemas.microsoft.com/office/word/2012/wordml" xmlns:w16cex="http://schemas.microsoft.com/office/word/2018/wordml/cex" xmlns:w16cid="http://schemas.microsoft.com/office/word/2016/wordml/cid" xmlns:w16="http://schemas.microsoft.com/office/word/2018/wordml" xmlns:w16se="http://schemas.microsoft.com/office/word/2015/wordml/symex" xmlns:wpg="http://schemas.microsoft.com/office/word/2010/wordprocessingGroup" xmlns:wpi="http://schemas.microsoft.com/office/word/2010/wordprocessingInk" xmlns:wne="http://schemas.microsoft.com/office/word/2006/wordml" xmlns:wps="http://schemas.microsoft.com/office/word/2010/wordprocessingShape" mc:Ignorable="w14 w15 w16se w16cid w16 w16cex wp14">
   <w:abstractNum w:abstractNumId="0" w15:restartNumberingAfterBreak="0">
     <w:nsid w:val="03300417"/>
     <w:multiLevelType w:val="hybridMultilevel"/>
@@ -32620,7 +33408,7 @@
 </file>
 
 <file path=word/styles.xml><?xml version="1.0" encoding="utf-8"?>
-<w:styles xmlns:mc="http://schemas.openxmlformats.org/markup-compatibility/2006" xmlns:r="http://schemas.openxmlformats.org/officeDocument/2006/relationships" xmlns:w="http://schemas.openxmlformats.org/wordprocessingml/2006/main" xmlns:w14="http://schemas.microsoft.com/office/word/2010/wordml" xmlns:w15="http://schemas.microsoft.com/office/word/2012/wordml" mc:Ignorable="w14 w15">
+<w:styles xmlns:mc="http://schemas.openxmlformats.org/markup-compatibility/2006" xmlns:r="http://schemas.openxmlformats.org/officeDocument/2006/relationships" xmlns:w="http://schemas.openxmlformats.org/wordprocessingml/2006/main" xmlns:w14="http://schemas.microsoft.com/office/word/2010/wordml" xmlns:w15="http://schemas.microsoft.com/office/word/2012/wordml" xmlns:w16cex="http://schemas.microsoft.com/office/word/2018/wordml/cex" xmlns:w16cid="http://schemas.microsoft.com/office/word/2016/wordml/cid" xmlns:w16="http://schemas.microsoft.com/office/word/2018/wordml" xmlns:w16se="http://schemas.microsoft.com/office/word/2015/wordml/symex" mc:Ignorable="w14 w15 w16se w16cid w16 w16cex">
   <w:docDefaults>
     <w:rPrDefault>
       <w:rPr>
@@ -32636,7 +33424,7 @@
       </w:pPr>
     </w:pPrDefault>
   </w:docDefaults>
-  <w:latentStyles w:defLockedState="0" w:defUIPriority="99" w:defSemiHidden="0" w:defUnhideWhenUsed="0" w:defQFormat="0" w:count="371">
+  <w:latentStyles w:defLockedState="0" w:defUIPriority="99" w:defSemiHidden="0" w:defUnhideWhenUsed="0" w:defQFormat="0" w:count="376">
     <w:lsdException w:name="Normal" w:uiPriority="0" w:qFormat="1"/>
     <w:lsdException w:name="heading 1" w:uiPriority="9" w:qFormat="1"/>
     <w:lsdException w:name="heading 2" w:semiHidden="1" w:uiPriority="9" w:unhideWhenUsed="1" w:qFormat="1"/>
@@ -32742,7 +33530,6 @@
     <w:lsdException w:name="HTML Sample" w:semiHidden="1" w:unhideWhenUsed="1"/>
     <w:lsdException w:name="HTML Typewriter" w:semiHidden="1" w:unhideWhenUsed="1"/>
     <w:lsdException w:name="HTML Variable" w:semiHidden="1" w:unhideWhenUsed="1"/>
-    <w:lsdException w:name="Normal Table" w:semiHidden="1" w:unhideWhenUsed="1"/>
     <w:lsdException w:name="annotation subject" w:semiHidden="1" w:unhideWhenUsed="1"/>
     <w:lsdException w:name="No List" w:semiHidden="1" w:unhideWhenUsed="1"/>
     <w:lsdException w:name="Outline List 1" w:semiHidden="1" w:unhideWhenUsed="1"/>
@@ -32785,11 +33572,8 @@
     <w:lsdException w:name="Table Contemporary" w:semiHidden="1" w:unhideWhenUsed="1"/>
     <w:lsdException w:name="Table Elegant" w:semiHidden="1" w:unhideWhenUsed="1"/>
     <w:lsdException w:name="Table Professional" w:semiHidden="1" w:unhideWhenUsed="1"/>
-    <w:lsdException w:name="Table Subtle 1" w:semiHidden="1" w:unhideWhenUsed="1"/>
     <w:lsdException w:name="Table Subtle 2" w:semiHidden="1" w:unhideWhenUsed="1"/>
     <w:lsdException w:name="Table Web 1" w:semiHidden="1" w:unhideWhenUsed="1"/>
-    <w:lsdException w:name="Table Web 2" w:semiHidden="1" w:unhideWhenUsed="1"/>
-    <w:lsdException w:name="Table Web 3" w:semiHidden="1" w:unhideWhenUsed="1"/>
     <w:lsdException w:name="Balloon Text" w:semiHidden="1" w:unhideWhenUsed="1"/>
     <w:lsdException w:name="Table Grid" w:uiPriority="39"/>
     <w:lsdException w:name="Table Theme" w:semiHidden="1" w:unhideWhenUsed="1"/>
@@ -33008,6 +33792,11 @@
     <w:lsdException w:name="List Table 5 Dark Accent 6" w:uiPriority="50"/>
     <w:lsdException w:name="List Table 6 Colorful Accent 6" w:uiPriority="51"/>
     <w:lsdException w:name="List Table 7 Colorful Accent 6" w:uiPriority="52"/>
+    <w:lsdException w:name="Mention" w:semiHidden="1" w:unhideWhenUsed="1"/>
+    <w:lsdException w:name="Smart Hyperlink" w:semiHidden="1" w:unhideWhenUsed="1"/>
+    <w:lsdException w:name="Hashtag" w:semiHidden="1" w:unhideWhenUsed="1"/>
+    <w:lsdException w:name="Unresolved Mention" w:semiHidden="1" w:unhideWhenUsed="1"/>
+    <w:lsdException w:name="Smart Link" w:semiHidden="1" w:unhideWhenUsed="1"/>
   </w:latentStyles>
   <w:style w:type="paragraph" w:default="1" w:styleId="Normale">
     <w:name w:val="Normal"/>

</xml_diff>